<commit_message>
20250115 Local Storage and Additional Techniques - completed homework
</commit_message>
<xml_diff>
--- a/20250115 Local Storage and Additional Techniques/Homework.docx
+++ b/20250115 Local Storage and Additional Techniques/Homework.docx
@@ -152,9 +152,62 @@
         <w:rPr>
           <w:lang w:val="en-US"/>
         </w:rPr>
-        <w:t>lsblk</w:t>
-      </w:r>
-      <w:proofErr w:type="spellEnd"/>
+        <w:t>l</w:t>
+      </w:r>
+      <w:r>
+        <w:rPr>
+          <w:lang w:val="en-US"/>
+        </w:rPr>
+        <w:t>sblk</w:t>
+      </w:r>
+      <w:proofErr w:type="spellEnd"/>
+    </w:p>
+    <w:p>
+      <w:pPr>
+        <w:rPr>
+          <w:lang w:val="en-US"/>
+        </w:rPr>
+      </w:pPr>
+      <w:r>
+        <w:rPr>
+          <w:lang w:val="en-US"/>
+        </w:rPr>
+        <w:drawing>
+          <wp:inline distT="0" distB="0" distL="0" distR="0" wp14:anchorId="26684448" wp14:editId="4F9476C5">
+            <wp:extent cx="4496427" cy="2972215"/>
+            <wp:effectExtent l="0" t="0" r="0" b="0"/>
+            <wp:docPr id="458726331" name="Picture 1" descr="A computer screen shot of a computer&#10;&#10;Description automatically generated"/>
+            <wp:cNvGraphicFramePr>
+              <a:graphicFrameLocks xmlns:a="http://schemas.openxmlformats.org/drawingml/2006/main" noChangeAspect="1"/>
+            </wp:cNvGraphicFramePr>
+            <a:graphic xmlns:a="http://schemas.openxmlformats.org/drawingml/2006/main">
+              <a:graphicData uri="http://schemas.openxmlformats.org/drawingml/2006/picture">
+                <pic:pic xmlns:pic="http://schemas.openxmlformats.org/drawingml/2006/picture">
+                  <pic:nvPicPr>
+                    <pic:cNvPr id="458726331" name="Picture 1" descr="A computer screen shot of a computer&#10;&#10;Description automatically generated"/>
+                    <pic:cNvPicPr/>
+                  </pic:nvPicPr>
+                  <pic:blipFill>
+                    <a:blip r:embed="rId4"/>
+                    <a:stretch>
+                      <a:fillRect/>
+                    </a:stretch>
+                  </pic:blipFill>
+                  <pic:spPr>
+                    <a:xfrm>
+                      <a:off x="0" y="0"/>
+                      <a:ext cx="4496427" cy="2972215"/>
+                    </a:xfrm>
+                    <a:prstGeom prst="rect">
+                      <a:avLst/>
+                    </a:prstGeom>
+                  </pic:spPr>
+                </pic:pic>
+              </a:graphicData>
+            </a:graphic>
+          </wp:inline>
+        </w:drawing>
+      </w:r>
     </w:p>
     <w:p>
       <w:r>
@@ -261,6 +314,11 @@
       <w:proofErr w:type="spellEnd"/>
     </w:p>
     <w:p>
+      <w:pPr>
+        <w:rPr>
+          <w:lang w:val="en-US"/>
+        </w:rPr>
+      </w:pPr>
       <w:proofErr w:type="spellStart"/>
       <w:r>
         <w:t>sudo</w:t>
@@ -289,17 +347,72 @@
           <w:lang w:val="en-US"/>
         </w:rPr>
       </w:pPr>
-    </w:p>
-    <w:p>
-      <w:pPr>
-        <w:rPr>
-          <w:lang w:val="en-US"/>
-        </w:rPr>
-      </w:pPr>
-      <w:r>
-        <w:rPr>
-          <w:lang w:val="en-US"/>
-        </w:rPr>
+      <w:r>
+        <w:rPr>
+          <w:lang w:val="en-US"/>
+        </w:rPr>
+        <w:drawing>
+          <wp:inline distT="0" distB="0" distL="0" distR="0" wp14:anchorId="3D7764AD" wp14:editId="3A8C4222">
+            <wp:extent cx="2429214" cy="876422"/>
+            <wp:effectExtent l="0" t="0" r="9525" b="0"/>
+            <wp:docPr id="1292828088" name="Picture 1" descr="A screen shot of a computer code&#10;&#10;Description automatically generated"/>
+            <wp:cNvGraphicFramePr>
+              <a:graphicFrameLocks xmlns:a="http://schemas.openxmlformats.org/drawingml/2006/main" noChangeAspect="1"/>
+            </wp:cNvGraphicFramePr>
+            <a:graphic xmlns:a="http://schemas.openxmlformats.org/drawingml/2006/main">
+              <a:graphicData uri="http://schemas.openxmlformats.org/drawingml/2006/picture">
+                <pic:pic xmlns:pic="http://schemas.openxmlformats.org/drawingml/2006/picture">
+                  <pic:nvPicPr>
+                    <pic:cNvPr id="1292828088" name="Picture 1" descr="A screen shot of a computer code&#10;&#10;Description automatically generated"/>
+                    <pic:cNvPicPr/>
+                  </pic:nvPicPr>
+                  <pic:blipFill>
+                    <a:blip r:embed="rId5"/>
+                    <a:stretch>
+                      <a:fillRect/>
+                    </a:stretch>
+                  </pic:blipFill>
+                  <pic:spPr>
+                    <a:xfrm>
+                      <a:off x="0" y="0"/>
+                      <a:ext cx="2429214" cy="876422"/>
+                    </a:xfrm>
+                    <a:prstGeom prst="rect">
+                      <a:avLst/>
+                    </a:prstGeom>
+                  </pic:spPr>
+                </pic:pic>
+              </a:graphicData>
+            </a:graphic>
+          </wp:inline>
+        </w:drawing>
+      </w:r>
+    </w:p>
+    <w:p>
+      <w:pPr>
+        <w:rPr>
+          <w:lang w:val="en-US"/>
+        </w:rPr>
+      </w:pPr>
+    </w:p>
+    <w:p>
+      <w:pPr>
+        <w:rPr>
+          <w:lang w:val="en-US"/>
+        </w:rPr>
+      </w:pPr>
+    </w:p>
+    <w:p>
+      <w:pPr>
+        <w:rPr>
+          <w:lang w:val="en-US"/>
+        </w:rPr>
+      </w:pPr>
+      <w:r>
+        <w:rPr>
+          <w:lang w:val="en-US"/>
+        </w:rPr>
+        <w:lastRenderedPageBreak/>
         <w:t xml:space="preserve">If we want to have Key File to automount the </w:t>
       </w:r>
       <w:proofErr w:type="gramStart"/>
@@ -505,6 +618,11 @@
       </w:r>
     </w:p>
     <w:p>
+      <w:pPr>
+        <w:rPr>
+          <w:lang w:val="en-US"/>
+        </w:rPr>
+      </w:pPr>
       <w:proofErr w:type="spellStart"/>
       <w:r>
         <w:t>sudo</w:t>
@@ -549,6 +667,100 @@
           <w:lang w:val="en-US"/>
         </w:rPr>
       </w:pPr>
+      <w:r>
+        <w:rPr>
+          <w:lang w:val="en-US"/>
+        </w:rPr>
+        <w:drawing>
+          <wp:inline distT="0" distB="0" distL="0" distR="0" wp14:anchorId="21692814" wp14:editId="7BE84B1B">
+            <wp:extent cx="5487166" cy="1152686"/>
+            <wp:effectExtent l="0" t="0" r="0" b="9525"/>
+            <wp:docPr id="1514053808" name="Picture 1" descr="A computer screen shot of a black screen&#10;&#10;Description automatically generated"/>
+            <wp:cNvGraphicFramePr>
+              <a:graphicFrameLocks xmlns:a="http://schemas.openxmlformats.org/drawingml/2006/main" noChangeAspect="1"/>
+            </wp:cNvGraphicFramePr>
+            <a:graphic xmlns:a="http://schemas.openxmlformats.org/drawingml/2006/main">
+              <a:graphicData uri="http://schemas.openxmlformats.org/drawingml/2006/picture">
+                <pic:pic xmlns:pic="http://schemas.openxmlformats.org/drawingml/2006/picture">
+                  <pic:nvPicPr>
+                    <pic:cNvPr id="1514053808" name="Picture 1" descr="A computer screen shot of a black screen&#10;&#10;Description automatically generated"/>
+                    <pic:cNvPicPr/>
+                  </pic:nvPicPr>
+                  <pic:blipFill>
+                    <a:blip r:embed="rId6"/>
+                    <a:stretch>
+                      <a:fillRect/>
+                    </a:stretch>
+                  </pic:blipFill>
+                  <pic:spPr>
+                    <a:xfrm>
+                      <a:off x="0" y="0"/>
+                      <a:ext cx="5487166" cy="1152686"/>
+                    </a:xfrm>
+                    <a:prstGeom prst="rect">
+                      <a:avLst/>
+                    </a:prstGeom>
+                  </pic:spPr>
+                </pic:pic>
+              </a:graphicData>
+            </a:graphic>
+          </wp:inline>
+        </w:drawing>
+      </w:r>
+    </w:p>
+    <w:p>
+      <w:pPr>
+        <w:rPr>
+          <w:lang w:val="en-US"/>
+        </w:rPr>
+      </w:pPr>
+      <w:r>
+        <w:rPr>
+          <w:lang w:val="en-US"/>
+        </w:rPr>
+        <w:drawing>
+          <wp:inline distT="0" distB="0" distL="0" distR="0" wp14:anchorId="6BC546CF" wp14:editId="7D985D1D">
+            <wp:extent cx="3543795" cy="1009791"/>
+            <wp:effectExtent l="0" t="0" r="0" b="0"/>
+            <wp:docPr id="1524915838" name="Picture 1" descr="A screenshot of a computer&#10;&#10;Description automatically generated"/>
+            <wp:cNvGraphicFramePr>
+              <a:graphicFrameLocks xmlns:a="http://schemas.openxmlformats.org/drawingml/2006/main" noChangeAspect="1"/>
+            </wp:cNvGraphicFramePr>
+            <a:graphic xmlns:a="http://schemas.openxmlformats.org/drawingml/2006/main">
+              <a:graphicData uri="http://schemas.openxmlformats.org/drawingml/2006/picture">
+                <pic:pic xmlns:pic="http://schemas.openxmlformats.org/drawingml/2006/picture">
+                  <pic:nvPicPr>
+                    <pic:cNvPr id="1524915838" name="Picture 1" descr="A screenshot of a computer&#10;&#10;Description automatically generated"/>
+                    <pic:cNvPicPr/>
+                  </pic:nvPicPr>
+                  <pic:blipFill>
+                    <a:blip r:embed="rId7"/>
+                    <a:stretch>
+                      <a:fillRect/>
+                    </a:stretch>
+                  </pic:blipFill>
+                  <pic:spPr>
+                    <a:xfrm>
+                      <a:off x="0" y="0"/>
+                      <a:ext cx="3543795" cy="1009791"/>
+                    </a:xfrm>
+                    <a:prstGeom prst="rect">
+                      <a:avLst/>
+                    </a:prstGeom>
+                  </pic:spPr>
+                </pic:pic>
+              </a:graphicData>
+            </a:graphic>
+          </wp:inline>
+        </w:drawing>
+      </w:r>
+    </w:p>
+    <w:p>
+      <w:pPr>
+        <w:rPr>
+          <w:lang w:val="en-US"/>
+        </w:rPr>
+      </w:pPr>
     </w:p>
     <w:p>
       <w:r>
@@ -776,8 +988,65 @@
         <w:t>}</w:t>
       </w:r>
     </w:p>
+    <w:p>
+      <w:pPr>
+        <w:rPr>
+          <w:lang w:val="en-US"/>
+        </w:rPr>
+      </w:pPr>
+      <w:r>
+        <w:rPr>
+          <w:lang w:val="en-US"/>
+        </w:rPr>
+        <w:t xml:space="preserve"># for 2x3 is pretty much the same, but with two mirrors and </w:t>
+      </w:r>
+      <w:r>
+        <w:t>zfs-raid10-2</w:t>
+      </w:r>
+      <w:r>
+        <w:rPr>
+          <w:lang w:val="en-US"/>
+        </w:rPr>
+        <w:t>x3</w:t>
+      </w:r>
+    </w:p>
     <w:p/>
     <w:p>
+      <w:pPr>
+        <w:rPr>
+          <w:lang w:val="en-US"/>
+        </w:rPr>
+      </w:pPr>
+    </w:p>
+    <w:p>
+      <w:pPr>
+        <w:rPr>
+          <w:lang w:val="en-US"/>
+        </w:rPr>
+      </w:pPr>
+    </w:p>
+    <w:p>
+      <w:pPr>
+        <w:rPr>
+          <w:lang w:val="en-US"/>
+        </w:rPr>
+      </w:pPr>
+    </w:p>
+    <w:p>
+      <w:pPr>
+        <w:rPr>
+          <w:lang w:val="en-US"/>
+        </w:rPr>
+      </w:pPr>
+    </w:p>
+    <w:p>
+      <w:pPr>
+        <w:rPr>
+          <w:lang w:val="en-US"/>
+        </w:rPr>
+      </w:pPr>
+    </w:p>
+    <w:p>
       <w:r>
         <w:t xml:space="preserve"># </w:t>
       </w:r>
@@ -788,6 +1057,11 @@
       <w:proofErr w:type="spellEnd"/>
     </w:p>
     <w:p>
+      <w:pPr>
+        <w:rPr>
+          <w:lang w:val="en-US"/>
+        </w:rPr>
+      </w:pPr>
       <w:proofErr w:type="spellStart"/>
       <w:r>
         <w:t>sudo</w:t>
@@ -816,6 +1090,53 @@
           <w:lang w:val="en-US"/>
         </w:rPr>
       </w:pPr>
+      <w:r>
+        <w:rPr>
+          <w:lang w:val="en-US"/>
+        </w:rPr>
+        <w:drawing>
+          <wp:inline distT="0" distB="0" distL="0" distR="0" wp14:anchorId="2748B4F1" wp14:editId="0FEAEFA0">
+            <wp:extent cx="3610479" cy="3124636"/>
+            <wp:effectExtent l="0" t="0" r="9525" b="0"/>
+            <wp:docPr id="883828301" name="Picture 1" descr="A screenshot of a computer program&#10;&#10;Description automatically generated"/>
+            <wp:cNvGraphicFramePr>
+              <a:graphicFrameLocks xmlns:a="http://schemas.openxmlformats.org/drawingml/2006/main" noChangeAspect="1"/>
+            </wp:cNvGraphicFramePr>
+            <a:graphic xmlns:a="http://schemas.openxmlformats.org/drawingml/2006/main">
+              <a:graphicData uri="http://schemas.openxmlformats.org/drawingml/2006/picture">
+                <pic:pic xmlns:pic="http://schemas.openxmlformats.org/drawingml/2006/picture">
+                  <pic:nvPicPr>
+                    <pic:cNvPr id="883828301" name="Picture 1" descr="A screenshot of a computer program&#10;&#10;Description automatically generated"/>
+                    <pic:cNvPicPr/>
+                  </pic:nvPicPr>
+                  <pic:blipFill>
+                    <a:blip r:embed="rId8"/>
+                    <a:stretch>
+                      <a:fillRect/>
+                    </a:stretch>
+                  </pic:blipFill>
+                  <pic:spPr>
+                    <a:xfrm>
+                      <a:off x="0" y="0"/>
+                      <a:ext cx="3610479" cy="3124636"/>
+                    </a:xfrm>
+                    <a:prstGeom prst="rect">
+                      <a:avLst/>
+                    </a:prstGeom>
+                  </pic:spPr>
+                </pic:pic>
+              </a:graphicData>
+            </a:graphic>
+          </wp:inline>
+        </w:drawing>
+      </w:r>
+    </w:p>
+    <w:p>
+      <w:pPr>
+        <w:rPr>
+          <w:lang w:val="en-US"/>
+        </w:rPr>
+      </w:pPr>
       <w:proofErr w:type="spellStart"/>
       <w:r>
         <w:t>sudo</w:t>
@@ -845,6 +1166,195 @@
         <w:t>encryption</w:t>
       </w:r>
       <w:proofErr w:type="spellEnd"/>
+    </w:p>
+    <w:p>
+      <w:pPr>
+        <w:rPr>
+          <w:lang w:val="en-US"/>
+        </w:rPr>
+      </w:pPr>
+      <w:r>
+        <w:rPr>
+          <w:lang w:val="en-US"/>
+        </w:rPr>
+        <w:drawing>
+          <wp:inline distT="0" distB="0" distL="0" distR="0" wp14:anchorId="09989371" wp14:editId="375439EB">
+            <wp:extent cx="3362794" cy="752580"/>
+            <wp:effectExtent l="0" t="0" r="9525" b="9525"/>
+            <wp:docPr id="1008005840" name="Picture 1" descr="A black screen with white text&#10;&#10;Description automatically generated"/>
+            <wp:cNvGraphicFramePr>
+              <a:graphicFrameLocks xmlns:a="http://schemas.openxmlformats.org/drawingml/2006/main" noChangeAspect="1"/>
+            </wp:cNvGraphicFramePr>
+            <a:graphic xmlns:a="http://schemas.openxmlformats.org/drawingml/2006/main">
+              <a:graphicData uri="http://schemas.openxmlformats.org/drawingml/2006/picture">
+                <pic:pic xmlns:pic="http://schemas.openxmlformats.org/drawingml/2006/picture">
+                  <pic:nvPicPr>
+                    <pic:cNvPr id="1008005840" name="Picture 1" descr="A black screen with white text&#10;&#10;Description automatically generated"/>
+                    <pic:cNvPicPr/>
+                  </pic:nvPicPr>
+                  <pic:blipFill>
+                    <a:blip r:embed="rId9"/>
+                    <a:stretch>
+                      <a:fillRect/>
+                    </a:stretch>
+                  </pic:blipFill>
+                  <pic:spPr>
+                    <a:xfrm>
+                      <a:off x="0" y="0"/>
+                      <a:ext cx="3362794" cy="752580"/>
+                    </a:xfrm>
+                    <a:prstGeom prst="rect">
+                      <a:avLst/>
+                    </a:prstGeom>
+                  </pic:spPr>
+                </pic:pic>
+              </a:graphicData>
+            </a:graphic>
+          </wp:inline>
+        </w:drawing>
+      </w:r>
+    </w:p>
+    <w:p>
+      <w:pPr>
+        <w:rPr>
+          <w:lang w:val="en-US"/>
+        </w:rPr>
+      </w:pPr>
+    </w:p>
+    <w:p>
+      <w:pPr>
+        <w:rPr>
+          <w:lang w:val="en-US"/>
+        </w:rPr>
+      </w:pPr>
+      <w:r>
+        <w:rPr>
+          <w:lang w:val="en-US"/>
+        </w:rPr>
+        <w:t>Demo:</w:t>
+      </w:r>
+    </w:p>
+    <w:p>
+      <w:pPr>
+        <w:rPr>
+          <w:lang w:val="en-US"/>
+        </w:rPr>
+      </w:pPr>
+      <w:r>
+        <w:rPr>
+          <w:lang w:val="en-US"/>
+        </w:rPr>
+        <w:lastRenderedPageBreak/>
+        <w:drawing>
+          <wp:inline distT="0" distB="0" distL="0" distR="0" wp14:anchorId="64E0BE34" wp14:editId="684510DE">
+            <wp:extent cx="4525006" cy="4639322"/>
+            <wp:effectExtent l="0" t="0" r="9525" b="8890"/>
+            <wp:docPr id="226341524" name="Picture 1" descr="A screenshot of a computer&#10;&#10;Description automatically generated"/>
+            <wp:cNvGraphicFramePr>
+              <a:graphicFrameLocks xmlns:a="http://schemas.openxmlformats.org/drawingml/2006/main" noChangeAspect="1"/>
+            </wp:cNvGraphicFramePr>
+            <a:graphic xmlns:a="http://schemas.openxmlformats.org/drawingml/2006/main">
+              <a:graphicData uri="http://schemas.openxmlformats.org/drawingml/2006/picture">
+                <pic:pic xmlns:pic="http://schemas.openxmlformats.org/drawingml/2006/picture">
+                  <pic:nvPicPr>
+                    <pic:cNvPr id="226341524" name="Picture 1" descr="A screenshot of a computer&#10;&#10;Description automatically generated"/>
+                    <pic:cNvPicPr/>
+                  </pic:nvPicPr>
+                  <pic:blipFill>
+                    <a:blip r:embed="rId10"/>
+                    <a:stretch>
+                      <a:fillRect/>
+                    </a:stretch>
+                  </pic:blipFill>
+                  <pic:spPr>
+                    <a:xfrm>
+                      <a:off x="0" y="0"/>
+                      <a:ext cx="4525006" cy="4639322"/>
+                    </a:xfrm>
+                    <a:prstGeom prst="rect">
+                      <a:avLst/>
+                    </a:prstGeom>
+                  </pic:spPr>
+                </pic:pic>
+              </a:graphicData>
+            </a:graphic>
+          </wp:inline>
+        </w:drawing>
+      </w:r>
+    </w:p>
+    <w:p>
+      <w:pPr>
+        <w:rPr>
+          <w:lang w:val="en-US"/>
+        </w:rPr>
+      </w:pPr>
+      <w:r>
+        <w:rPr>
+          <w:lang w:val="en-US"/>
+        </w:rPr>
+        <w:t>Video demo:</w:t>
+      </w:r>
+    </w:p>
+    <w:p>
+      <w:pPr>
+        <w:rPr>
+          <w:lang w:val="en-US"/>
+        </w:rPr>
+      </w:pPr>
+      <w:r>
+        <w:rPr>
+          <w:noProof/>
+          <w:lang w:val="en-US"/>
+        </w:rPr>
+        <w:drawing>
+          <wp:inline distT="0" distB="0" distL="0" distR="0" wp14:anchorId="4240E324" wp14:editId="59697E63">
+            <wp:extent cx="4572000" cy="3429000"/>
+            <wp:effectExtent l="0" t="0" r="0" b="0"/>
+            <wp:docPr id="214479016" name="Video 1" descr="20250115 Local Storage and Additional Techniques">
+              <a:hlinkClick xmlns:a="http://schemas.openxmlformats.org/drawingml/2006/main" r:id="rId11"/>
+            </wp:docPr>
+            <wp:cNvGraphicFramePr>
+              <a:graphicFrameLocks xmlns:a="http://schemas.openxmlformats.org/drawingml/2006/main" noChangeAspect="1"/>
+            </wp:cNvGraphicFramePr>
+            <a:graphic xmlns:a="http://schemas.openxmlformats.org/drawingml/2006/main">
+              <a:graphicData uri="http://schemas.openxmlformats.org/drawingml/2006/picture">
+                <pic:pic xmlns:pic="http://schemas.openxmlformats.org/drawingml/2006/picture">
+                  <pic:nvPicPr>
+                    <pic:cNvPr id="214479016" name="Video 1" descr="20250115 Local Storage and Additional Techniques">
+                      <a:hlinkClick r:id="rId11"/>
+                    </pic:cNvPr>
+                    <pic:cNvPicPr/>
+                  </pic:nvPicPr>
+                  <pic:blipFill>
+                    <a:blip r:embed="rId12">
+                      <a:extLst>
+                        <a:ext uri="{28A0092B-C50C-407E-A947-70E740481C1C}">
+                          <a14:useLocalDpi xmlns:a14="http://schemas.microsoft.com/office/drawing/2010/main" val="0"/>
+                        </a:ext>
+                        <a:ext uri="{C809E66F-F1BF-436E-b5F7-EEA9579F0CBA}">
+                          <wp15:webVideoPr xmlns:wp15="http://schemas.microsoft.com/office/word/2012/wordprocessingDrawing" embeddedHtml="&lt;iframe width=&quot;200&quot; height=&quot;113&quot; src=&quot;https://www.youtube.com/embed/QJmRQeYX6XA?feature=oembed&quot; frameborder=&quot;0&quot; allow=&quot;accelerometer; autoplay; clipboard-write; encrypted-media; gyroscope; picture-in-picture; web-share&quot; referrerpolicy=&quot;strict-origin-when-cross-origin&quot; allowfullscreen=&quot;&quot; title=&quot;20250115 Local Storage and Additional Techniques&quot; sandbox=&quot;allow-scripts allow-same-origin allow-popups&quot;&gt;&lt;/iframe&gt;" h="113" w="200"/>
+                        </a:ext>
+                      </a:extLst>
+                    </a:blip>
+                    <a:stretch>
+                      <a:fillRect/>
+                    </a:stretch>
+                  </pic:blipFill>
+                  <pic:spPr>
+                    <a:xfrm>
+                      <a:off x="0" y="0"/>
+                      <a:ext cx="4572000" cy="3429000"/>
+                    </a:xfrm>
+                    <a:prstGeom prst="rect">
+                      <a:avLst/>
+                    </a:prstGeom>
+                  </pic:spPr>
+                </pic:pic>
+              </a:graphicData>
+            </a:graphic>
+          </wp:inline>
+        </w:drawing>
+      </w:r>
     </w:p>
     <w:sectPr>
       <w:pgSz w:w="11906" w:h="16838"/>
@@ -1459,6 +1969,7 @@
   <w:style w:type="character" w:default="1" w:styleId="DefaultParagraphFont">
     <w:name w:val="Default Paragraph Font"/>
     <w:uiPriority w:val="1"/>
+    <w:semiHidden/>
     <w:unhideWhenUsed/>
   </w:style>
   <w:style w:type="table" w:default="1" w:styleId="TableNormal">

</xml_diff>